<commit_message>
Revue et report des points de victoire par suprématie
</commit_message>
<xml_diff>
--- a/docs/Presentation-cartes-a-jouer.docx
+++ b/docs/Presentation-cartes-a-jouer.docx
@@ -1217,19 +1217,23 @@
         </w:drawing>
       </w:r>
     </w:p>
+    <w:p/>
+    <w:p/>
+    <w:p/>
+    <w:p/>
     <w:p>
       <w:r>
         <w:rPr>
           <w:noProof/>
         </w:rPr>
         <w:drawing>
-          <wp:anchor distT="0" distB="0" distL="114300" distR="114300" simplePos="0" relativeHeight="251672576" behindDoc="1" locked="0" layoutInCell="1" allowOverlap="1" wp14:anchorId="5F1B9494" wp14:editId="64103C6C">
+          <wp:anchor distT="0" distB="0" distL="114300" distR="114300" simplePos="0" relativeHeight="251672576" behindDoc="1" locked="0" layoutInCell="1" allowOverlap="1" wp14:anchorId="5F1B9494" wp14:editId="108BE424">
             <wp:simplePos x="0" y="0"/>
             <wp:positionH relativeFrom="margin">
               <wp:align>left</wp:align>
             </wp:positionH>
             <wp:positionV relativeFrom="paragraph">
-              <wp:posOffset>1157681</wp:posOffset>
+              <wp:posOffset>28457</wp:posOffset>
             </wp:positionV>
             <wp:extent cx="1094400" cy="1663200"/>
             <wp:effectExtent l="0" t="0" r="0" b="0"/>
@@ -1299,6 +1303,303 @@
             </wp14:sizeRelV>
           </wp:anchor>
         </w:drawing>
+      </w:r>
+    </w:p>
+    <w:p/>
+    <w:p/>
+    <w:p/>
+    <w:tbl>
+      <w:tblPr>
+        <w:tblStyle w:val="Grilledutableau"/>
+        <w:tblW w:w="0" w:type="auto"/>
+        <w:jc w:val="center"/>
+        <w:tblLook w:val="04A0" w:firstRow="1" w:lastRow="0" w:firstColumn="1" w:lastColumn="0" w:noHBand="0" w:noVBand="1"/>
+      </w:tblPr>
+      <w:tblGrid>
+        <w:gridCol w:w="1133"/>
+        <w:gridCol w:w="1133"/>
+        <w:gridCol w:w="1133"/>
+        <w:gridCol w:w="222"/>
+        <w:gridCol w:w="4290"/>
+      </w:tblGrid>
+      <w:tr>
+        <w:trPr>
+          <w:jc w:val="center"/>
+        </w:trPr>
+        <w:tc>
+          <w:tcPr>
+            <w:tcW w:w="0" w:type="auto"/>
+            <w:gridSpan w:val="3"/>
+            <w:tcBorders>
+              <w:right w:val="single" w:sz="4" w:space="0" w:color="auto"/>
+            </w:tcBorders>
+            <w:shd w:val="clear" w:color="auto" w:fill="D9D9D9" w:themeFill="background1" w:themeFillShade="D9"/>
+          </w:tcPr>
+          <w:p>
+            <w:pPr>
+              <w:jc w:val="center"/>
+              <w:rPr>
+                <w:b/>
+                <w:bCs/>
+              </w:rPr>
+            </w:pPr>
+            <w:r>
+              <w:rPr>
+                <w:b/>
+                <w:bCs/>
+              </w:rPr>
+              <w:t>Victoire par défi/suprématie </w:t>
+            </w:r>
+          </w:p>
+        </w:tc>
+        <w:tc>
+          <w:tcPr>
+            <w:tcW w:w="0" w:type="auto"/>
+            <w:tcBorders>
+              <w:top w:val="nil"/>
+              <w:left w:val="single" w:sz="4" w:space="0" w:color="auto"/>
+              <w:bottom w:val="nil"/>
+              <w:right w:val="single" w:sz="4" w:space="0" w:color="auto"/>
+            </w:tcBorders>
+          </w:tcPr>
+          <w:p>
+            <w:pPr>
+              <w:jc w:val="center"/>
+              <w:rPr>
+                <w:b/>
+                <w:bCs/>
+              </w:rPr>
+            </w:pPr>
+          </w:p>
+        </w:tc>
+        <w:tc>
+          <w:tcPr>
+            <w:tcW w:w="0" w:type="auto"/>
+            <w:tcBorders>
+              <w:left w:val="single" w:sz="4" w:space="0" w:color="auto"/>
+            </w:tcBorders>
+            <w:shd w:val="clear" w:color="auto" w:fill="D9D9D9" w:themeFill="background1" w:themeFillShade="D9"/>
+          </w:tcPr>
+          <w:p>
+            <w:pPr>
+              <w:jc w:val="center"/>
+              <w:rPr>
+                <w:b/>
+                <w:bCs/>
+              </w:rPr>
+            </w:pPr>
+            <w:r>
+              <w:rPr>
+                <w:b/>
+                <w:bCs/>
+              </w:rPr>
+              <w:t>Fin de partie par épuisement des troupes</w:t>
+            </w:r>
+          </w:p>
+        </w:tc>
+      </w:tr>
+      <w:tr>
+        <w:trPr>
+          <w:jc w:val="center"/>
+        </w:trPr>
+        <w:tc>
+          <w:tcPr>
+            <w:tcW w:w="0" w:type="auto"/>
+            <w:shd w:val="clear" w:color="auto" w:fill="D9D9D9" w:themeFill="background1" w:themeFillShade="D9"/>
+          </w:tcPr>
+          <w:p>
+            <w:pPr>
+              <w:jc w:val="center"/>
+              <w:rPr>
+                <w:b/>
+                <w:bCs/>
+              </w:rPr>
+            </w:pPr>
+            <w:r>
+              <w:rPr>
+                <w:b/>
+                <w:bCs/>
+              </w:rPr>
+              <w:t>2 joueurs</w:t>
+            </w:r>
+          </w:p>
+        </w:tc>
+        <w:tc>
+          <w:tcPr>
+            <w:tcW w:w="0" w:type="auto"/>
+            <w:shd w:val="clear" w:color="auto" w:fill="D9D9D9" w:themeFill="background1" w:themeFillShade="D9"/>
+          </w:tcPr>
+          <w:p>
+            <w:pPr>
+              <w:jc w:val="center"/>
+              <w:rPr>
+                <w:b/>
+                <w:bCs/>
+              </w:rPr>
+            </w:pPr>
+            <w:r>
+              <w:rPr>
+                <w:b/>
+                <w:bCs/>
+              </w:rPr>
+              <w:t>3 joueurs</w:t>
+            </w:r>
+          </w:p>
+        </w:tc>
+        <w:tc>
+          <w:tcPr>
+            <w:tcW w:w="0" w:type="auto"/>
+            <w:tcBorders>
+              <w:right w:val="single" w:sz="4" w:space="0" w:color="auto"/>
+            </w:tcBorders>
+            <w:shd w:val="clear" w:color="auto" w:fill="D9D9D9" w:themeFill="background1" w:themeFillShade="D9"/>
+          </w:tcPr>
+          <w:p>
+            <w:pPr>
+              <w:jc w:val="center"/>
+              <w:rPr>
+                <w:b/>
+                <w:bCs/>
+              </w:rPr>
+            </w:pPr>
+            <w:r>
+              <w:rPr>
+                <w:b/>
+                <w:bCs/>
+              </w:rPr>
+              <w:t>4 joueurs</w:t>
+            </w:r>
+          </w:p>
+        </w:tc>
+        <w:tc>
+          <w:tcPr>
+            <w:tcW w:w="0" w:type="auto"/>
+            <w:tcBorders>
+              <w:top w:val="nil"/>
+              <w:left w:val="single" w:sz="4" w:space="0" w:color="auto"/>
+              <w:bottom w:val="nil"/>
+              <w:right w:val="single" w:sz="4" w:space="0" w:color="auto"/>
+            </w:tcBorders>
+          </w:tcPr>
+          <w:p>
+            <w:pPr>
+              <w:jc w:val="center"/>
+              <w:rPr>
+                <w:b/>
+                <w:bCs/>
+              </w:rPr>
+            </w:pPr>
+          </w:p>
+        </w:tc>
+        <w:tc>
+          <w:tcPr>
+            <w:tcW w:w="0" w:type="auto"/>
+            <w:tcBorders>
+              <w:left w:val="single" w:sz="4" w:space="0" w:color="auto"/>
+            </w:tcBorders>
+            <w:shd w:val="clear" w:color="auto" w:fill="D9D9D9" w:themeFill="background1" w:themeFillShade="D9"/>
+          </w:tcPr>
+          <w:p>
+            <w:pPr>
+              <w:jc w:val="center"/>
+              <w:rPr>
+                <w:b/>
+                <w:bCs/>
+              </w:rPr>
+            </w:pPr>
+            <w:r>
+              <w:rPr>
+                <w:b/>
+                <w:bCs/>
+              </w:rPr>
+              <w:t>2, 3 ou 4 joueurs</w:t>
+            </w:r>
+          </w:p>
+        </w:tc>
+      </w:tr>
+      <w:tr>
+        <w:trPr>
+          <w:jc w:val="center"/>
+        </w:trPr>
+        <w:tc>
+          <w:tcPr>
+            <w:tcW w:w="0" w:type="auto"/>
+          </w:tcPr>
+          <w:p>
+            <w:pPr>
+              <w:jc w:val="center"/>
+            </w:pPr>
+            <w:r>
+              <w:t>16 points</w:t>
+            </w:r>
+          </w:p>
+        </w:tc>
+        <w:tc>
+          <w:tcPr>
+            <w:tcW w:w="0" w:type="auto"/>
+          </w:tcPr>
+          <w:p>
+            <w:pPr>
+              <w:jc w:val="center"/>
+            </w:pPr>
+            <w:r>
+              <w:t>12 points</w:t>
+            </w:r>
+          </w:p>
+        </w:tc>
+        <w:tc>
+          <w:tcPr>
+            <w:tcW w:w="0" w:type="auto"/>
+            <w:tcBorders>
+              <w:right w:val="single" w:sz="4" w:space="0" w:color="auto"/>
+            </w:tcBorders>
+          </w:tcPr>
+          <w:p>
+            <w:pPr>
+              <w:jc w:val="center"/>
+            </w:pPr>
+            <w:r>
+              <w:t>10 points</w:t>
+            </w:r>
+          </w:p>
+        </w:tc>
+        <w:tc>
+          <w:tcPr>
+            <w:tcW w:w="0" w:type="auto"/>
+            <w:tcBorders>
+              <w:top w:val="nil"/>
+              <w:left w:val="single" w:sz="4" w:space="0" w:color="auto"/>
+              <w:bottom w:val="nil"/>
+              <w:right w:val="single" w:sz="4" w:space="0" w:color="auto"/>
+            </w:tcBorders>
+          </w:tcPr>
+          <w:p>
+            <w:pPr>
+              <w:jc w:val="center"/>
+            </w:pPr>
+          </w:p>
+        </w:tc>
+        <w:tc>
+          <w:tcPr>
+            <w:tcW w:w="0" w:type="auto"/>
+            <w:tcBorders>
+              <w:left w:val="single" w:sz="4" w:space="0" w:color="auto"/>
+            </w:tcBorders>
+          </w:tcPr>
+          <w:p>
+            <w:pPr>
+              <w:jc w:val="center"/>
+            </w:pPr>
+            <w:r>
+              <w:t>5 troupes ou moins</w:t>
+            </w:r>
+          </w:p>
+        </w:tc>
+      </w:tr>
+    </w:tbl>
+    <w:p>
+      <w:r>
+        <w:t>5</w:t>
       </w:r>
     </w:p>
     <w:sectPr>
@@ -2228,6 +2529,25 @@
       <w:spacing w:val="5"/>
     </w:rPr>
   </w:style>
+  <w:style w:type="table" w:styleId="Grilledutableau">
+    <w:name w:val="Table Grid"/>
+    <w:basedOn w:val="TableauNormal"/>
+    <w:uiPriority w:val="39"/>
+    <w:rsid w:val="00572732"/>
+    <w:pPr>
+      <w:spacing w:after="0" w:line="240" w:lineRule="auto"/>
+    </w:pPr>
+    <w:tblPr>
+      <w:tblBorders>
+        <w:top w:val="single" w:sz="4" w:space="0" w:color="auto"/>
+        <w:left w:val="single" w:sz="4" w:space="0" w:color="auto"/>
+        <w:bottom w:val="single" w:sz="4" w:space="0" w:color="auto"/>
+        <w:right w:val="single" w:sz="4" w:space="0" w:color="auto"/>
+        <w:insideH w:val="single" w:sz="4" w:space="0" w:color="auto"/>
+        <w:insideV w:val="single" w:sz="4" w:space="0" w:color="auto"/>
+      </w:tblBorders>
+    </w:tblPr>
+  </w:style>
 </w:styles>
 </file>
 

</xml_diff>